<commit_message>
Relatório do trabalho adicionado; Apresentação do programa adicionado; Versão de entrega do projeto
</commit_message>
<xml_diff>
--- a/Relatorio_do_Trabalho.docx
+++ b/Relatorio_do_Trabalho.docx
@@ -166,15 +166,11 @@
         <w:t>20230429 - EMANUEL CARNEIRO DOS SANTOS</w:t>
       </w:r>
     </w:p>
+    <w:p/>
     <w:p>
       <w:pPr>
         <w:sectPr>
-          <w:headerReference w:type="even" r:id="rId9"/>
-          <w:headerReference w:type="default" r:id="rId10"/>
-          <w:footerReference w:type="even" r:id="rId11"/>
-          <w:footerReference w:type="default" r:id="rId12"/>
-          <w:headerReference w:type="first" r:id="rId13"/>
-          <w:footerReference w:type="first" r:id="rId14"/>
+          <w:footerReference w:type="default" r:id="rId9"/>
           <w:pgSz w:w="11906" w:h="16838"/>
           <w:pgMar w:top="1701" w:right="1134" w:bottom="1134" w:left="1701" w:header="709" w:footer="709" w:gutter="0"/>
           <w:cols w:space="708"/>
@@ -182,15 +178,89 @@
         </w:sectPr>
       </w:pPr>
     </w:p>
+    <w:p>
+      <w:pPr>
+        <w:pStyle w:val="Ttulo1"/>
+        <w:numPr>
+          <w:ilvl w:val="0"/>
+          <w:numId w:val="0"/>
+        </w:numPr>
+      </w:pPr>
+      <w:bookmarkStart w:id="0" w:name="_Toc189416131"/>
+      <w:r>
+        <w:lastRenderedPageBreak/>
+        <w:t>LISTA DE TABELAS</w:t>
+      </w:r>
+      <w:bookmarkEnd w:id="0"/>
+    </w:p>
+    <w:p>
+      <w:r>
+        <w:fldChar w:fldCharType="begin"/>
+      </w:r>
+      <w:r>
+        <w:instrText xml:space="preserve"> REF _Ref189416080 \h </w:instrText>
+      </w:r>
+      <w:r>
+        <w:fldChar w:fldCharType="separate"/>
+      </w:r>
+      <w:r>
+        <w:t xml:space="preserve">Tabela </w:t>
+      </w:r>
+      <w:r>
+        <w:rPr>
+          <w:noProof/>
+        </w:rPr>
+        <w:t>1</w:t>
+      </w:r>
+      <w:r>
+        <w:t xml:space="preserve"> - Estruturas utilizadas no projeto</w:t>
+      </w:r>
+      <w:r>
+        <w:fldChar w:fldCharType="end"/>
+      </w:r>
+    </w:p>
+    <w:p>
+      <w:r>
+        <w:fldChar w:fldCharType="begin"/>
+      </w:r>
+      <w:r>
+        <w:instrText xml:space="preserve"> REF _Ref189416091 \h </w:instrText>
+      </w:r>
+      <w:r>
+        <w:fldChar w:fldCharType="separate"/>
+      </w:r>
+      <w:r>
+        <w:t xml:space="preserve">Tabela </w:t>
+      </w:r>
+      <w:r>
+        <w:rPr>
+          <w:noProof/>
+        </w:rPr>
+        <w:t>2</w:t>
+      </w:r>
+      <w:r>
+        <w:t xml:space="preserve"> - Bibliotecas extras utilizadas no projeto</w:t>
+      </w:r>
+      <w:r>
+        <w:fldChar w:fldCharType="end"/>
+      </w:r>
+    </w:p>
+    <w:p>
+      <w:pPr>
+        <w:spacing w:line="259" w:lineRule="auto"/>
+        <w:jc w:val="left"/>
+      </w:pPr>
+      <w:r>
+        <w:br w:type="page"/>
+      </w:r>
+    </w:p>
+    <w:bookmarkStart w:id="1" w:name="_Toc189416132" w:displacedByCustomXml="next"/>
     <w:sdt>
       <w:sdtPr>
         <w:rPr>
-          <w:rFonts w:ascii="Segoe UI" w:eastAsiaTheme="minorHAnsi" w:hAnsi="Segoe UI" w:cstheme="minorBidi"/>
-          <w:color w:val="auto"/>
-          <w:sz w:val="24"/>
+          <w:rFonts w:eastAsiaTheme="minorHAnsi" w:cstheme="minorBidi"/>
+          <w:b w:val="0"/>
           <w:szCs w:val="22"/>
-          <w:lang w:eastAsia="en-US"/>
-          <w14:ligatures w14:val="standardContextual"/>
         </w:rPr>
         <w:id w:val="-46376249"/>
         <w:docPartObj>
@@ -200,30 +270,28 @@
       </w:sdtPr>
       <w:sdtEndPr>
         <w:rPr>
-          <w:b/>
           <w:bCs/>
         </w:rPr>
       </w:sdtEndPr>
       <w:sdtContent>
         <w:p>
           <w:pPr>
-            <w:pStyle w:val="Cabealhodondice"/>
-            <w:rPr>
-              <w:color w:val="000000" w:themeColor="text1"/>
-            </w:rPr>
+            <w:pStyle w:val="Ttulo1"/>
+            <w:numPr>
+              <w:ilvl w:val="0"/>
+              <w:numId w:val="0"/>
+            </w:numPr>
+            <w:spacing w:line="240" w:lineRule="auto"/>
           </w:pPr>
           <w:r>
-            <w:rPr>
-              <w:color w:val="000000" w:themeColor="text1"/>
-            </w:rPr>
             <w:t>ÍNDICE</w:t>
           </w:r>
+          <w:bookmarkEnd w:id="1"/>
         </w:p>
         <w:p>
           <w:pPr>
             <w:pStyle w:val="ndice1"/>
             <w:tabs>
-              <w:tab w:val="left" w:pos="421"/>
               <w:tab w:val="right" w:leader="dot" w:pos="9060"/>
             </w:tabs>
             <w:rPr>
@@ -257,32 +325,87 @@
             </w:rPr>
             <w:fldChar w:fldCharType="separate"/>
           </w:r>
-          <w:hyperlink w:anchor="_Toc189407217" w:history="1">
+          <w:hyperlink w:anchor="_Toc189416131" w:history="1">
             <w:r>
               <w:rPr>
                 <w:rStyle w:val="Hiperligao"/>
                 <w:noProof/>
               </w:rPr>
-              <w:t>1.</w:t>
-            </w:r>
-            <w:r>
-              <w:rPr>
-                <w:rFonts w:asciiTheme="minorHAnsi" w:eastAsiaTheme="minorEastAsia" w:hAnsiTheme="minorHAnsi" w:cstheme="minorBidi"/>
-                <w:bCs w:val="0"/>
-                <w:caps w:val="0"/>
-                <w:noProof/>
-                <w:kern w:val="2"/>
-                <w:szCs w:val="24"/>
-                <w:lang w:eastAsia="pt-PT"/>
+              <w:t>LISTA DE TABELAS</w:t>
+            </w:r>
+            <w:r>
+              <w:rPr>
+                <w:noProof/>
+                <w:webHidden/>
               </w:rPr>
               <w:tab/>
             </w:r>
             <w:r>
               <w:rPr>
+                <w:noProof/>
+                <w:webHidden/>
+              </w:rPr>
+              <w:fldChar w:fldCharType="begin"/>
+            </w:r>
+            <w:r>
+              <w:rPr>
+                <w:noProof/>
+                <w:webHidden/>
+              </w:rPr>
+              <w:instrText xml:space="preserve"> PAGEREF _Toc189416131 \h </w:instrText>
+            </w:r>
+            <w:r>
+              <w:rPr>
+                <w:noProof/>
+                <w:webHidden/>
+              </w:rPr>
+            </w:r>
+            <w:r>
+              <w:rPr>
+                <w:noProof/>
+                <w:webHidden/>
+              </w:rPr>
+              <w:fldChar w:fldCharType="separate"/>
+            </w:r>
+            <w:r>
+              <w:rPr>
+                <w:noProof/>
+                <w:webHidden/>
+              </w:rPr>
+              <w:t>2</w:t>
+            </w:r>
+            <w:r>
+              <w:rPr>
+                <w:noProof/>
+                <w:webHidden/>
+              </w:rPr>
+              <w:fldChar w:fldCharType="end"/>
+            </w:r>
+          </w:hyperlink>
+        </w:p>
+        <w:p>
+          <w:pPr>
+            <w:pStyle w:val="ndice1"/>
+            <w:tabs>
+              <w:tab w:val="right" w:leader="dot" w:pos="9060"/>
+            </w:tabs>
+            <w:rPr>
+              <w:rFonts w:asciiTheme="minorHAnsi" w:eastAsiaTheme="minorEastAsia" w:hAnsiTheme="minorHAnsi" w:cstheme="minorBidi"/>
+              <w:bCs w:val="0"/>
+              <w:caps w:val="0"/>
+              <w:noProof/>
+              <w:kern w:val="2"/>
+              <w:szCs w:val="24"/>
+              <w:lang w:eastAsia="pt-PT"/>
+            </w:rPr>
+          </w:pPr>
+          <w:hyperlink w:anchor="_Toc189416132" w:history="1">
+            <w:r>
+              <w:rPr>
                 <w:rStyle w:val="Hiperligao"/>
                 <w:noProof/>
               </w:rPr>
-              <w:t>INTRODUÇÃO</w:t>
+              <w:t>ÍNDICE</w:t>
             </w:r>
             <w:r>
               <w:rPr>
@@ -303,7 +426,7 @@
                 <w:noProof/>
                 <w:webHidden/>
               </w:rPr>
-              <w:instrText xml:space="preserve"> PAGEREF _Toc189407217 \h </w:instrText>
+              <w:instrText xml:space="preserve"> PAGEREF _Toc189416132 \h </w:instrText>
             </w:r>
             <w:r>
               <w:rPr>
@@ -351,13 +474,13 @@
               <w:lang w:eastAsia="pt-PT"/>
             </w:rPr>
           </w:pPr>
-          <w:hyperlink w:anchor="_Toc189407218" w:history="1">
+          <w:hyperlink w:anchor="_Toc189416133" w:history="1">
             <w:r>
               <w:rPr>
                 <w:rStyle w:val="Hiperligao"/>
                 <w:noProof/>
               </w:rPr>
-              <w:t>2.</w:t>
+              <w:t>1.</w:t>
             </w:r>
             <w:r>
               <w:rPr>
@@ -376,7 +499,21 @@
                 <w:rStyle w:val="Hiperligao"/>
                 <w:noProof/>
               </w:rPr>
-              <w:t>METODOLOGIA</w:t>
+              <w:t>INTRO</w:t>
+            </w:r>
+            <w:r>
+              <w:rPr>
+                <w:rStyle w:val="Hiperligao"/>
+                <w:noProof/>
+              </w:rPr>
+              <w:t>D</w:t>
+            </w:r>
+            <w:r>
+              <w:rPr>
+                <w:rStyle w:val="Hiperligao"/>
+                <w:noProof/>
+              </w:rPr>
+              <w:t>UÇÃO</w:t>
             </w:r>
             <w:r>
               <w:rPr>
@@ -397,7 +534,7 @@
                 <w:noProof/>
                 <w:webHidden/>
               </w:rPr>
-              <w:instrText xml:space="preserve"> PAGEREF _Toc189407218 \h </w:instrText>
+              <w:instrText xml:space="preserve"> PAGEREF _Toc189416133 \h </w:instrText>
             </w:r>
             <w:r>
               <w:rPr>
@@ -418,456 +555,6 @@
                 <w:webHidden/>
               </w:rPr>
               <w:t>4</w:t>
-            </w:r>
-            <w:r>
-              <w:rPr>
-                <w:noProof/>
-                <w:webHidden/>
-              </w:rPr>
-              <w:fldChar w:fldCharType="end"/>
-            </w:r>
-          </w:hyperlink>
-        </w:p>
-        <w:p>
-          <w:pPr>
-            <w:pStyle w:val="ndice2"/>
-            <w:tabs>
-              <w:tab w:val="left" w:pos="791"/>
-              <w:tab w:val="right" w:leader="dot" w:pos="9060"/>
-            </w:tabs>
-            <w:rPr>
-              <w:rFonts w:asciiTheme="minorHAnsi" w:eastAsiaTheme="minorEastAsia" w:hAnsiTheme="minorHAnsi"/>
-              <w:noProof/>
-              <w:kern w:val="2"/>
-              <w:szCs w:val="24"/>
-              <w:lang w:eastAsia="pt-PT"/>
-            </w:rPr>
-          </w:pPr>
-          <w:hyperlink w:anchor="_Toc189407219" w:history="1">
-            <w:r>
-              <w:rPr>
-                <w:rStyle w:val="Hiperligao"/>
-                <w:noProof/>
-              </w:rPr>
-              <w:t>2.1</w:t>
-            </w:r>
-            <w:r>
-              <w:rPr>
-                <w:rFonts w:asciiTheme="minorHAnsi" w:eastAsiaTheme="minorEastAsia" w:hAnsiTheme="minorHAnsi"/>
-                <w:noProof/>
-                <w:kern w:val="2"/>
-                <w:szCs w:val="24"/>
-                <w:lang w:eastAsia="pt-PT"/>
-              </w:rPr>
-              <w:tab/>
-            </w:r>
-            <w:r>
-              <w:rPr>
-                <w:rStyle w:val="Hiperligao"/>
-                <w:noProof/>
-              </w:rPr>
-              <w:t>Divisão do trabalho</w:t>
-            </w:r>
-            <w:r>
-              <w:rPr>
-                <w:noProof/>
-                <w:webHidden/>
-              </w:rPr>
-              <w:tab/>
-            </w:r>
-            <w:r>
-              <w:rPr>
-                <w:noProof/>
-                <w:webHidden/>
-              </w:rPr>
-              <w:fldChar w:fldCharType="begin"/>
-            </w:r>
-            <w:r>
-              <w:rPr>
-                <w:noProof/>
-                <w:webHidden/>
-              </w:rPr>
-              <w:instrText xml:space="preserve"> PAGEREF _Toc189407219 \h </w:instrText>
-            </w:r>
-            <w:r>
-              <w:rPr>
-                <w:noProof/>
-                <w:webHidden/>
-              </w:rPr>
-            </w:r>
-            <w:r>
-              <w:rPr>
-                <w:noProof/>
-                <w:webHidden/>
-              </w:rPr>
-              <w:fldChar w:fldCharType="separate"/>
-            </w:r>
-            <w:r>
-              <w:rPr>
-                <w:noProof/>
-                <w:webHidden/>
-              </w:rPr>
-              <w:t>4</w:t>
-            </w:r>
-            <w:r>
-              <w:rPr>
-                <w:noProof/>
-                <w:webHidden/>
-              </w:rPr>
-              <w:fldChar w:fldCharType="end"/>
-            </w:r>
-          </w:hyperlink>
-        </w:p>
-        <w:p>
-          <w:pPr>
-            <w:pStyle w:val="ndice2"/>
-            <w:tabs>
-              <w:tab w:val="left" w:pos="791"/>
-              <w:tab w:val="right" w:leader="dot" w:pos="9060"/>
-            </w:tabs>
-            <w:rPr>
-              <w:rFonts w:asciiTheme="minorHAnsi" w:eastAsiaTheme="minorEastAsia" w:hAnsiTheme="minorHAnsi"/>
-              <w:noProof/>
-              <w:kern w:val="2"/>
-              <w:szCs w:val="24"/>
-              <w:lang w:eastAsia="pt-PT"/>
-            </w:rPr>
-          </w:pPr>
-          <w:hyperlink w:anchor="_Toc189407220" w:history="1">
-            <w:r>
-              <w:rPr>
-                <w:rStyle w:val="Hiperligao"/>
-                <w:noProof/>
-              </w:rPr>
-              <w:t>2.2</w:t>
-            </w:r>
-            <w:r>
-              <w:rPr>
-                <w:rFonts w:asciiTheme="minorHAnsi" w:eastAsiaTheme="minorEastAsia" w:hAnsiTheme="minorHAnsi"/>
-                <w:noProof/>
-                <w:kern w:val="2"/>
-                <w:szCs w:val="24"/>
-                <w:lang w:eastAsia="pt-PT"/>
-              </w:rPr>
-              <w:tab/>
-            </w:r>
-            <w:r>
-              <w:rPr>
-                <w:rStyle w:val="Hiperligao"/>
-                <w:noProof/>
-              </w:rPr>
-              <w:t>Trabalho em equipa</w:t>
-            </w:r>
-            <w:r>
-              <w:rPr>
-                <w:noProof/>
-                <w:webHidden/>
-              </w:rPr>
-              <w:tab/>
-            </w:r>
-            <w:r>
-              <w:rPr>
-                <w:noProof/>
-                <w:webHidden/>
-              </w:rPr>
-              <w:fldChar w:fldCharType="begin"/>
-            </w:r>
-            <w:r>
-              <w:rPr>
-                <w:noProof/>
-                <w:webHidden/>
-              </w:rPr>
-              <w:instrText xml:space="preserve"> PAGEREF _Toc189407220 \h </w:instrText>
-            </w:r>
-            <w:r>
-              <w:rPr>
-                <w:noProof/>
-                <w:webHidden/>
-              </w:rPr>
-            </w:r>
-            <w:r>
-              <w:rPr>
-                <w:noProof/>
-                <w:webHidden/>
-              </w:rPr>
-              <w:fldChar w:fldCharType="separate"/>
-            </w:r>
-            <w:r>
-              <w:rPr>
-                <w:noProof/>
-                <w:webHidden/>
-              </w:rPr>
-              <w:t>5</w:t>
-            </w:r>
-            <w:r>
-              <w:rPr>
-                <w:noProof/>
-                <w:webHidden/>
-              </w:rPr>
-              <w:fldChar w:fldCharType="end"/>
-            </w:r>
-          </w:hyperlink>
-        </w:p>
-        <w:p>
-          <w:pPr>
-            <w:pStyle w:val="ndice2"/>
-            <w:tabs>
-              <w:tab w:val="left" w:pos="791"/>
-              <w:tab w:val="right" w:leader="dot" w:pos="9060"/>
-            </w:tabs>
-            <w:rPr>
-              <w:rFonts w:asciiTheme="minorHAnsi" w:eastAsiaTheme="minorEastAsia" w:hAnsiTheme="minorHAnsi"/>
-              <w:noProof/>
-              <w:kern w:val="2"/>
-              <w:szCs w:val="24"/>
-              <w:lang w:eastAsia="pt-PT"/>
-            </w:rPr>
-          </w:pPr>
-          <w:hyperlink w:anchor="_Toc189407221" w:history="1">
-            <w:r>
-              <w:rPr>
-                <w:rStyle w:val="Hiperligao"/>
-                <w:noProof/>
-              </w:rPr>
-              <w:t>2.3</w:t>
-            </w:r>
-            <w:r>
-              <w:rPr>
-                <w:rFonts w:asciiTheme="minorHAnsi" w:eastAsiaTheme="minorEastAsia" w:hAnsiTheme="minorHAnsi"/>
-                <w:noProof/>
-                <w:kern w:val="2"/>
-                <w:szCs w:val="24"/>
-                <w:lang w:eastAsia="pt-PT"/>
-              </w:rPr>
-              <w:tab/>
-            </w:r>
-            <w:r>
-              <w:rPr>
-                <w:rStyle w:val="Hiperligao"/>
-                <w:noProof/>
-              </w:rPr>
-              <w:t>Estruturas utilizadas</w:t>
-            </w:r>
-            <w:r>
-              <w:rPr>
-                <w:noProof/>
-                <w:webHidden/>
-              </w:rPr>
-              <w:tab/>
-            </w:r>
-            <w:r>
-              <w:rPr>
-                <w:noProof/>
-                <w:webHidden/>
-              </w:rPr>
-              <w:fldChar w:fldCharType="begin"/>
-            </w:r>
-            <w:r>
-              <w:rPr>
-                <w:noProof/>
-                <w:webHidden/>
-              </w:rPr>
-              <w:instrText xml:space="preserve"> PAGEREF _Toc189407221 \h </w:instrText>
-            </w:r>
-            <w:r>
-              <w:rPr>
-                <w:noProof/>
-                <w:webHidden/>
-              </w:rPr>
-            </w:r>
-            <w:r>
-              <w:rPr>
-                <w:noProof/>
-                <w:webHidden/>
-              </w:rPr>
-              <w:fldChar w:fldCharType="separate"/>
-            </w:r>
-            <w:r>
-              <w:rPr>
-                <w:noProof/>
-                <w:webHidden/>
-              </w:rPr>
-              <w:t>5</w:t>
-            </w:r>
-            <w:r>
-              <w:rPr>
-                <w:noProof/>
-                <w:webHidden/>
-              </w:rPr>
-              <w:fldChar w:fldCharType="end"/>
-            </w:r>
-          </w:hyperlink>
-        </w:p>
-        <w:p>
-          <w:pPr>
-            <w:pStyle w:val="ndice2"/>
-            <w:tabs>
-              <w:tab w:val="left" w:pos="791"/>
-              <w:tab w:val="right" w:leader="dot" w:pos="9060"/>
-            </w:tabs>
-            <w:rPr>
-              <w:rFonts w:asciiTheme="minorHAnsi" w:eastAsiaTheme="minorEastAsia" w:hAnsiTheme="minorHAnsi"/>
-              <w:noProof/>
-              <w:kern w:val="2"/>
-              <w:szCs w:val="24"/>
-              <w:lang w:eastAsia="pt-PT"/>
-            </w:rPr>
-          </w:pPr>
-          <w:hyperlink w:anchor="_Toc189407222" w:history="1">
-            <w:r>
-              <w:rPr>
-                <w:rStyle w:val="Hiperligao"/>
-                <w:noProof/>
-              </w:rPr>
-              <w:t>2.4</w:t>
-            </w:r>
-            <w:r>
-              <w:rPr>
-                <w:rFonts w:asciiTheme="minorHAnsi" w:eastAsiaTheme="minorEastAsia" w:hAnsiTheme="minorHAnsi"/>
-                <w:noProof/>
-                <w:kern w:val="2"/>
-                <w:szCs w:val="24"/>
-                <w:lang w:eastAsia="pt-PT"/>
-              </w:rPr>
-              <w:tab/>
-            </w:r>
-            <w:r>
-              <w:rPr>
-                <w:rStyle w:val="Hiperligao"/>
-                <w:noProof/>
-              </w:rPr>
-              <w:t>Bibliotecas extras</w:t>
-            </w:r>
-            <w:r>
-              <w:rPr>
-                <w:noProof/>
-                <w:webHidden/>
-              </w:rPr>
-              <w:tab/>
-            </w:r>
-            <w:r>
-              <w:rPr>
-                <w:noProof/>
-                <w:webHidden/>
-              </w:rPr>
-              <w:fldChar w:fldCharType="begin"/>
-            </w:r>
-            <w:r>
-              <w:rPr>
-                <w:noProof/>
-                <w:webHidden/>
-              </w:rPr>
-              <w:instrText xml:space="preserve"> PAGEREF _Toc189407222 \h </w:instrText>
-            </w:r>
-            <w:r>
-              <w:rPr>
-                <w:noProof/>
-                <w:webHidden/>
-              </w:rPr>
-            </w:r>
-            <w:r>
-              <w:rPr>
-                <w:noProof/>
-                <w:webHidden/>
-              </w:rPr>
-              <w:fldChar w:fldCharType="separate"/>
-            </w:r>
-            <w:r>
-              <w:rPr>
-                <w:noProof/>
-                <w:webHidden/>
-              </w:rPr>
-              <w:t>6</w:t>
-            </w:r>
-            <w:r>
-              <w:rPr>
-                <w:noProof/>
-                <w:webHidden/>
-              </w:rPr>
-              <w:fldChar w:fldCharType="end"/>
-            </w:r>
-          </w:hyperlink>
-        </w:p>
-        <w:p>
-          <w:pPr>
-            <w:pStyle w:val="ndice2"/>
-            <w:tabs>
-              <w:tab w:val="left" w:pos="791"/>
-              <w:tab w:val="right" w:leader="dot" w:pos="9060"/>
-            </w:tabs>
-            <w:rPr>
-              <w:rFonts w:asciiTheme="minorHAnsi" w:eastAsiaTheme="minorEastAsia" w:hAnsiTheme="minorHAnsi"/>
-              <w:noProof/>
-              <w:kern w:val="2"/>
-              <w:szCs w:val="24"/>
-              <w:lang w:eastAsia="pt-PT"/>
-            </w:rPr>
-          </w:pPr>
-          <w:hyperlink w:anchor="_Toc189407223" w:history="1">
-            <w:r>
-              <w:rPr>
-                <w:rStyle w:val="Hiperligao"/>
-                <w:noProof/>
-              </w:rPr>
-              <w:t>2.5</w:t>
-            </w:r>
-            <w:r>
-              <w:rPr>
-                <w:rFonts w:asciiTheme="minorHAnsi" w:eastAsiaTheme="minorEastAsia" w:hAnsiTheme="minorHAnsi"/>
-                <w:noProof/>
-                <w:kern w:val="2"/>
-                <w:szCs w:val="24"/>
-                <w:lang w:eastAsia="pt-PT"/>
-              </w:rPr>
-              <w:tab/>
-            </w:r>
-            <w:r>
-              <w:rPr>
-                <w:rStyle w:val="Hiperligao"/>
-                <w:noProof/>
-              </w:rPr>
-              <w:t>Decisões tomadas</w:t>
-            </w:r>
-            <w:r>
-              <w:rPr>
-                <w:noProof/>
-                <w:webHidden/>
-              </w:rPr>
-              <w:tab/>
-            </w:r>
-            <w:r>
-              <w:rPr>
-                <w:noProof/>
-                <w:webHidden/>
-              </w:rPr>
-              <w:fldChar w:fldCharType="begin"/>
-            </w:r>
-            <w:r>
-              <w:rPr>
-                <w:noProof/>
-                <w:webHidden/>
-              </w:rPr>
-              <w:instrText xml:space="preserve"> PAGEREF _Toc189407223 \h </w:instrText>
-            </w:r>
-            <w:r>
-              <w:rPr>
-                <w:noProof/>
-                <w:webHidden/>
-              </w:rPr>
-            </w:r>
-            <w:r>
-              <w:rPr>
-                <w:noProof/>
-                <w:webHidden/>
-              </w:rPr>
-              <w:fldChar w:fldCharType="separate"/>
-            </w:r>
-            <w:r>
-              <w:rPr>
-                <w:noProof/>
-                <w:webHidden/>
-              </w:rPr>
-              <w:t>6</w:t>
             </w:r>
             <w:r>
               <w:rPr>
@@ -895,13 +582,13 @@
               <w:lang w:eastAsia="pt-PT"/>
             </w:rPr>
           </w:pPr>
-          <w:hyperlink w:anchor="_Toc189407224" w:history="1">
+          <w:hyperlink w:anchor="_Toc189416134" w:history="1">
             <w:r>
               <w:rPr>
                 <w:rStyle w:val="Hiperligao"/>
                 <w:noProof/>
               </w:rPr>
-              <w:t>3.</w:t>
+              <w:t>2.</w:t>
             </w:r>
             <w:r>
               <w:rPr>
@@ -920,6 +607,550 @@
                 <w:rStyle w:val="Hiperligao"/>
                 <w:noProof/>
               </w:rPr>
+              <w:t>METODOLOGIA</w:t>
+            </w:r>
+            <w:r>
+              <w:rPr>
+                <w:noProof/>
+                <w:webHidden/>
+              </w:rPr>
+              <w:tab/>
+            </w:r>
+            <w:r>
+              <w:rPr>
+                <w:noProof/>
+                <w:webHidden/>
+              </w:rPr>
+              <w:fldChar w:fldCharType="begin"/>
+            </w:r>
+            <w:r>
+              <w:rPr>
+                <w:noProof/>
+                <w:webHidden/>
+              </w:rPr>
+              <w:instrText xml:space="preserve"> PAGEREF _Toc189416134 \h </w:instrText>
+            </w:r>
+            <w:r>
+              <w:rPr>
+                <w:noProof/>
+                <w:webHidden/>
+              </w:rPr>
+            </w:r>
+            <w:r>
+              <w:rPr>
+                <w:noProof/>
+                <w:webHidden/>
+              </w:rPr>
+              <w:fldChar w:fldCharType="separate"/>
+            </w:r>
+            <w:r>
+              <w:rPr>
+                <w:noProof/>
+                <w:webHidden/>
+              </w:rPr>
+              <w:t>5</w:t>
+            </w:r>
+            <w:r>
+              <w:rPr>
+                <w:noProof/>
+                <w:webHidden/>
+              </w:rPr>
+              <w:fldChar w:fldCharType="end"/>
+            </w:r>
+          </w:hyperlink>
+        </w:p>
+        <w:p>
+          <w:pPr>
+            <w:pStyle w:val="ndice2"/>
+            <w:tabs>
+              <w:tab w:val="left" w:pos="791"/>
+              <w:tab w:val="right" w:leader="dot" w:pos="9060"/>
+            </w:tabs>
+            <w:rPr>
+              <w:rFonts w:asciiTheme="minorHAnsi" w:eastAsiaTheme="minorEastAsia" w:hAnsiTheme="minorHAnsi"/>
+              <w:noProof/>
+              <w:kern w:val="2"/>
+              <w:szCs w:val="24"/>
+              <w:lang w:eastAsia="pt-PT"/>
+            </w:rPr>
+          </w:pPr>
+          <w:hyperlink w:anchor="_Toc189416135" w:history="1">
+            <w:r>
+              <w:rPr>
+                <w:rStyle w:val="Hiperligao"/>
+                <w:noProof/>
+              </w:rPr>
+              <w:t>2.1</w:t>
+            </w:r>
+            <w:r>
+              <w:rPr>
+                <w:rFonts w:asciiTheme="minorHAnsi" w:eastAsiaTheme="minorEastAsia" w:hAnsiTheme="minorHAnsi"/>
+                <w:noProof/>
+                <w:kern w:val="2"/>
+                <w:szCs w:val="24"/>
+                <w:lang w:eastAsia="pt-PT"/>
+              </w:rPr>
+              <w:tab/>
+            </w:r>
+            <w:r>
+              <w:rPr>
+                <w:rStyle w:val="Hiperligao"/>
+                <w:noProof/>
+              </w:rPr>
+              <w:t>Divisão do trabalho</w:t>
+            </w:r>
+            <w:r>
+              <w:rPr>
+                <w:noProof/>
+                <w:webHidden/>
+              </w:rPr>
+              <w:tab/>
+            </w:r>
+            <w:r>
+              <w:rPr>
+                <w:noProof/>
+                <w:webHidden/>
+              </w:rPr>
+              <w:fldChar w:fldCharType="begin"/>
+            </w:r>
+            <w:r>
+              <w:rPr>
+                <w:noProof/>
+                <w:webHidden/>
+              </w:rPr>
+              <w:instrText xml:space="preserve"> PAGEREF _Toc189416135 \h </w:instrText>
+            </w:r>
+            <w:r>
+              <w:rPr>
+                <w:noProof/>
+                <w:webHidden/>
+              </w:rPr>
+            </w:r>
+            <w:r>
+              <w:rPr>
+                <w:noProof/>
+                <w:webHidden/>
+              </w:rPr>
+              <w:fldChar w:fldCharType="separate"/>
+            </w:r>
+            <w:r>
+              <w:rPr>
+                <w:noProof/>
+                <w:webHidden/>
+              </w:rPr>
+              <w:t>5</w:t>
+            </w:r>
+            <w:r>
+              <w:rPr>
+                <w:noProof/>
+                <w:webHidden/>
+              </w:rPr>
+              <w:fldChar w:fldCharType="end"/>
+            </w:r>
+          </w:hyperlink>
+        </w:p>
+        <w:p>
+          <w:pPr>
+            <w:pStyle w:val="ndice2"/>
+            <w:tabs>
+              <w:tab w:val="left" w:pos="791"/>
+              <w:tab w:val="right" w:leader="dot" w:pos="9060"/>
+            </w:tabs>
+            <w:rPr>
+              <w:rFonts w:asciiTheme="minorHAnsi" w:eastAsiaTheme="minorEastAsia" w:hAnsiTheme="minorHAnsi"/>
+              <w:noProof/>
+              <w:kern w:val="2"/>
+              <w:szCs w:val="24"/>
+              <w:lang w:eastAsia="pt-PT"/>
+            </w:rPr>
+          </w:pPr>
+          <w:hyperlink w:anchor="_Toc189416136" w:history="1">
+            <w:r>
+              <w:rPr>
+                <w:rStyle w:val="Hiperligao"/>
+                <w:noProof/>
+              </w:rPr>
+              <w:t>2.2</w:t>
+            </w:r>
+            <w:r>
+              <w:rPr>
+                <w:rFonts w:asciiTheme="minorHAnsi" w:eastAsiaTheme="minorEastAsia" w:hAnsiTheme="minorHAnsi"/>
+                <w:noProof/>
+                <w:kern w:val="2"/>
+                <w:szCs w:val="24"/>
+                <w:lang w:eastAsia="pt-PT"/>
+              </w:rPr>
+              <w:tab/>
+            </w:r>
+            <w:r>
+              <w:rPr>
+                <w:rStyle w:val="Hiperligao"/>
+                <w:noProof/>
+              </w:rPr>
+              <w:t>Trabalho em equipa</w:t>
+            </w:r>
+            <w:r>
+              <w:rPr>
+                <w:noProof/>
+                <w:webHidden/>
+              </w:rPr>
+              <w:tab/>
+            </w:r>
+            <w:r>
+              <w:rPr>
+                <w:noProof/>
+                <w:webHidden/>
+              </w:rPr>
+              <w:fldChar w:fldCharType="begin"/>
+            </w:r>
+            <w:r>
+              <w:rPr>
+                <w:noProof/>
+                <w:webHidden/>
+              </w:rPr>
+              <w:instrText xml:space="preserve"> PAGEREF _Toc189416136 \h </w:instrText>
+            </w:r>
+            <w:r>
+              <w:rPr>
+                <w:noProof/>
+                <w:webHidden/>
+              </w:rPr>
+            </w:r>
+            <w:r>
+              <w:rPr>
+                <w:noProof/>
+                <w:webHidden/>
+              </w:rPr>
+              <w:fldChar w:fldCharType="separate"/>
+            </w:r>
+            <w:r>
+              <w:rPr>
+                <w:noProof/>
+                <w:webHidden/>
+              </w:rPr>
+              <w:t>6</w:t>
+            </w:r>
+            <w:r>
+              <w:rPr>
+                <w:noProof/>
+                <w:webHidden/>
+              </w:rPr>
+              <w:fldChar w:fldCharType="end"/>
+            </w:r>
+          </w:hyperlink>
+        </w:p>
+        <w:p>
+          <w:pPr>
+            <w:pStyle w:val="ndice2"/>
+            <w:tabs>
+              <w:tab w:val="left" w:pos="791"/>
+              <w:tab w:val="right" w:leader="dot" w:pos="9060"/>
+            </w:tabs>
+            <w:rPr>
+              <w:rFonts w:asciiTheme="minorHAnsi" w:eastAsiaTheme="minorEastAsia" w:hAnsiTheme="minorHAnsi"/>
+              <w:noProof/>
+              <w:kern w:val="2"/>
+              <w:szCs w:val="24"/>
+              <w:lang w:eastAsia="pt-PT"/>
+            </w:rPr>
+          </w:pPr>
+          <w:hyperlink w:anchor="_Toc189416137" w:history="1">
+            <w:r>
+              <w:rPr>
+                <w:rStyle w:val="Hiperligao"/>
+                <w:noProof/>
+              </w:rPr>
+              <w:t>2.3</w:t>
+            </w:r>
+            <w:r>
+              <w:rPr>
+                <w:rFonts w:asciiTheme="minorHAnsi" w:eastAsiaTheme="minorEastAsia" w:hAnsiTheme="minorHAnsi"/>
+                <w:noProof/>
+                <w:kern w:val="2"/>
+                <w:szCs w:val="24"/>
+                <w:lang w:eastAsia="pt-PT"/>
+              </w:rPr>
+              <w:tab/>
+            </w:r>
+            <w:r>
+              <w:rPr>
+                <w:rStyle w:val="Hiperligao"/>
+                <w:noProof/>
+              </w:rPr>
+              <w:t>Estruturas utilizadas</w:t>
+            </w:r>
+            <w:r>
+              <w:rPr>
+                <w:noProof/>
+                <w:webHidden/>
+              </w:rPr>
+              <w:tab/>
+            </w:r>
+            <w:r>
+              <w:rPr>
+                <w:noProof/>
+                <w:webHidden/>
+              </w:rPr>
+              <w:fldChar w:fldCharType="begin"/>
+            </w:r>
+            <w:r>
+              <w:rPr>
+                <w:noProof/>
+                <w:webHidden/>
+              </w:rPr>
+              <w:instrText xml:space="preserve"> PAGEREF _Toc189416137 \h </w:instrText>
+            </w:r>
+            <w:r>
+              <w:rPr>
+                <w:noProof/>
+                <w:webHidden/>
+              </w:rPr>
+            </w:r>
+            <w:r>
+              <w:rPr>
+                <w:noProof/>
+                <w:webHidden/>
+              </w:rPr>
+              <w:fldChar w:fldCharType="separate"/>
+            </w:r>
+            <w:r>
+              <w:rPr>
+                <w:noProof/>
+                <w:webHidden/>
+              </w:rPr>
+              <w:t>6</w:t>
+            </w:r>
+            <w:r>
+              <w:rPr>
+                <w:noProof/>
+                <w:webHidden/>
+              </w:rPr>
+              <w:fldChar w:fldCharType="end"/>
+            </w:r>
+          </w:hyperlink>
+        </w:p>
+        <w:p>
+          <w:pPr>
+            <w:pStyle w:val="ndice2"/>
+            <w:tabs>
+              <w:tab w:val="left" w:pos="791"/>
+              <w:tab w:val="right" w:leader="dot" w:pos="9060"/>
+            </w:tabs>
+            <w:rPr>
+              <w:rFonts w:asciiTheme="minorHAnsi" w:eastAsiaTheme="minorEastAsia" w:hAnsiTheme="minorHAnsi"/>
+              <w:noProof/>
+              <w:kern w:val="2"/>
+              <w:szCs w:val="24"/>
+              <w:lang w:eastAsia="pt-PT"/>
+            </w:rPr>
+          </w:pPr>
+          <w:hyperlink w:anchor="_Toc189416138" w:history="1">
+            <w:r>
+              <w:rPr>
+                <w:rStyle w:val="Hiperligao"/>
+                <w:noProof/>
+              </w:rPr>
+              <w:t>2.4</w:t>
+            </w:r>
+            <w:r>
+              <w:rPr>
+                <w:rFonts w:asciiTheme="minorHAnsi" w:eastAsiaTheme="minorEastAsia" w:hAnsiTheme="minorHAnsi"/>
+                <w:noProof/>
+                <w:kern w:val="2"/>
+                <w:szCs w:val="24"/>
+                <w:lang w:eastAsia="pt-PT"/>
+              </w:rPr>
+              <w:tab/>
+            </w:r>
+            <w:r>
+              <w:rPr>
+                <w:rStyle w:val="Hiperligao"/>
+                <w:noProof/>
+              </w:rPr>
+              <w:t>Bibliotecas extras</w:t>
+            </w:r>
+            <w:r>
+              <w:rPr>
+                <w:noProof/>
+                <w:webHidden/>
+              </w:rPr>
+              <w:tab/>
+            </w:r>
+            <w:r>
+              <w:rPr>
+                <w:noProof/>
+                <w:webHidden/>
+              </w:rPr>
+              <w:fldChar w:fldCharType="begin"/>
+            </w:r>
+            <w:r>
+              <w:rPr>
+                <w:noProof/>
+                <w:webHidden/>
+              </w:rPr>
+              <w:instrText xml:space="preserve"> PAGEREF _Toc189416138 \h </w:instrText>
+            </w:r>
+            <w:r>
+              <w:rPr>
+                <w:noProof/>
+                <w:webHidden/>
+              </w:rPr>
+            </w:r>
+            <w:r>
+              <w:rPr>
+                <w:noProof/>
+                <w:webHidden/>
+              </w:rPr>
+              <w:fldChar w:fldCharType="separate"/>
+            </w:r>
+            <w:r>
+              <w:rPr>
+                <w:noProof/>
+                <w:webHidden/>
+              </w:rPr>
+              <w:t>7</w:t>
+            </w:r>
+            <w:r>
+              <w:rPr>
+                <w:noProof/>
+                <w:webHidden/>
+              </w:rPr>
+              <w:fldChar w:fldCharType="end"/>
+            </w:r>
+          </w:hyperlink>
+        </w:p>
+        <w:p>
+          <w:pPr>
+            <w:pStyle w:val="ndice2"/>
+            <w:tabs>
+              <w:tab w:val="left" w:pos="791"/>
+              <w:tab w:val="right" w:leader="dot" w:pos="9060"/>
+            </w:tabs>
+            <w:rPr>
+              <w:rFonts w:asciiTheme="minorHAnsi" w:eastAsiaTheme="minorEastAsia" w:hAnsiTheme="minorHAnsi"/>
+              <w:noProof/>
+              <w:kern w:val="2"/>
+              <w:szCs w:val="24"/>
+              <w:lang w:eastAsia="pt-PT"/>
+            </w:rPr>
+          </w:pPr>
+          <w:hyperlink w:anchor="_Toc189416139" w:history="1">
+            <w:r>
+              <w:rPr>
+                <w:rStyle w:val="Hiperligao"/>
+                <w:noProof/>
+              </w:rPr>
+              <w:t>2.5</w:t>
+            </w:r>
+            <w:r>
+              <w:rPr>
+                <w:rFonts w:asciiTheme="minorHAnsi" w:eastAsiaTheme="minorEastAsia" w:hAnsiTheme="minorHAnsi"/>
+                <w:noProof/>
+                <w:kern w:val="2"/>
+                <w:szCs w:val="24"/>
+                <w:lang w:eastAsia="pt-PT"/>
+              </w:rPr>
+              <w:tab/>
+            </w:r>
+            <w:r>
+              <w:rPr>
+                <w:rStyle w:val="Hiperligao"/>
+                <w:noProof/>
+              </w:rPr>
+              <w:t>Decisões tomadas</w:t>
+            </w:r>
+            <w:r>
+              <w:rPr>
+                <w:noProof/>
+                <w:webHidden/>
+              </w:rPr>
+              <w:tab/>
+            </w:r>
+            <w:r>
+              <w:rPr>
+                <w:noProof/>
+                <w:webHidden/>
+              </w:rPr>
+              <w:fldChar w:fldCharType="begin"/>
+            </w:r>
+            <w:r>
+              <w:rPr>
+                <w:noProof/>
+                <w:webHidden/>
+              </w:rPr>
+              <w:instrText xml:space="preserve"> PAGEREF _Toc189416139 \h </w:instrText>
+            </w:r>
+            <w:r>
+              <w:rPr>
+                <w:noProof/>
+                <w:webHidden/>
+              </w:rPr>
+            </w:r>
+            <w:r>
+              <w:rPr>
+                <w:noProof/>
+                <w:webHidden/>
+              </w:rPr>
+              <w:fldChar w:fldCharType="separate"/>
+            </w:r>
+            <w:r>
+              <w:rPr>
+                <w:noProof/>
+                <w:webHidden/>
+              </w:rPr>
+              <w:t>7</w:t>
+            </w:r>
+            <w:r>
+              <w:rPr>
+                <w:noProof/>
+                <w:webHidden/>
+              </w:rPr>
+              <w:fldChar w:fldCharType="end"/>
+            </w:r>
+          </w:hyperlink>
+        </w:p>
+        <w:p>
+          <w:pPr>
+            <w:pStyle w:val="ndice1"/>
+            <w:tabs>
+              <w:tab w:val="left" w:pos="421"/>
+              <w:tab w:val="right" w:leader="dot" w:pos="9060"/>
+            </w:tabs>
+            <w:rPr>
+              <w:rFonts w:asciiTheme="minorHAnsi" w:eastAsiaTheme="minorEastAsia" w:hAnsiTheme="minorHAnsi" w:cstheme="minorBidi"/>
+              <w:bCs w:val="0"/>
+              <w:caps w:val="0"/>
+              <w:noProof/>
+              <w:kern w:val="2"/>
+              <w:szCs w:val="24"/>
+              <w:lang w:eastAsia="pt-PT"/>
+            </w:rPr>
+          </w:pPr>
+          <w:hyperlink w:anchor="_Toc189416140" w:history="1">
+            <w:r>
+              <w:rPr>
+                <w:rStyle w:val="Hiperligao"/>
+                <w:noProof/>
+              </w:rPr>
+              <w:t>3.</w:t>
+            </w:r>
+            <w:r>
+              <w:rPr>
+                <w:rFonts w:asciiTheme="minorHAnsi" w:eastAsiaTheme="minorEastAsia" w:hAnsiTheme="minorHAnsi" w:cstheme="minorBidi"/>
+                <w:bCs w:val="0"/>
+                <w:caps w:val="0"/>
+                <w:noProof/>
+                <w:kern w:val="2"/>
+                <w:szCs w:val="24"/>
+                <w:lang w:eastAsia="pt-PT"/>
+              </w:rPr>
+              <w:tab/>
+            </w:r>
+            <w:r>
+              <w:rPr>
+                <w:rStyle w:val="Hiperligao"/>
+                <w:noProof/>
+              </w:rPr>
               <w:t>CONCLUSÃO</w:t>
             </w:r>
             <w:r>
@@ -941,7 +1172,7 @@
                 <w:noProof/>
                 <w:webHidden/>
               </w:rPr>
-              <w:instrText xml:space="preserve"> PAGEREF _Toc189407224 \h </w:instrText>
+              <w:instrText xml:space="preserve"> PAGEREF _Toc189416140 \h </w:instrText>
             </w:r>
             <w:r>
               <w:rPr>
@@ -961,7 +1192,7 @@
                 <w:noProof/>
                 <w:webHidden/>
               </w:rPr>
-              <w:t>7</w:t>
+              <w:t>8</w:t>
             </w:r>
             <w:r>
               <w:rPr>
@@ -988,7 +1219,7 @@
               <w:lang w:eastAsia="pt-PT"/>
             </w:rPr>
           </w:pPr>
-          <w:hyperlink w:anchor="_Toc189407225" w:history="1">
+          <w:hyperlink w:anchor="_Toc189416141" w:history="1">
             <w:r>
               <w:rPr>
                 <w:rStyle w:val="Hiperligao"/>
@@ -1015,7 +1246,7 @@
                 <w:noProof/>
                 <w:webHidden/>
               </w:rPr>
-              <w:instrText xml:space="preserve"> PAGEREF _Toc189407225 \h </w:instrText>
+              <w:instrText xml:space="preserve"> PAGEREF _Toc189416141 \h </w:instrText>
             </w:r>
             <w:r>
               <w:rPr>
@@ -1035,7 +1266,7 @@
                 <w:noProof/>
                 <w:webHidden/>
               </w:rPr>
-              <w:t>8</w:t>
+              <w:t>9</w:t>
             </w:r>
             <w:r>
               <w:rPr>
@@ -1049,8 +1280,8 @@
         <w:p>
           <w:pPr>
             <w:sectPr>
-              <w:headerReference w:type="default" r:id="rId15"/>
-              <w:footerReference w:type="default" r:id="rId16"/>
+              <w:headerReference w:type="default" r:id="rId10"/>
+              <w:footerReference w:type="default" r:id="rId11"/>
               <w:pgSz w:w="11906" w:h="16838"/>
               <w:pgMar w:top="1134" w:right="1418" w:bottom="851" w:left="1418" w:header="709" w:footer="709" w:gutter="0"/>
               <w:cols w:space="708"/>
@@ -1071,27 +1302,18 @@
     <w:p>
       <w:pPr>
         <w:pStyle w:val="Ttulo1"/>
-        <w:numPr>
-          <w:ilvl w:val="0"/>
-          <w:numId w:val="0"/>
-        </w:numPr>
-      </w:pPr>
-      <w:bookmarkStart w:id="0" w:name="_Toc182708072"/>
-      <w:bookmarkStart w:id="1" w:name="_Toc182709269"/>
-      <w:bookmarkStart w:id="2" w:name="_Toc182709327"/>
-    </w:p>
-    <w:p>
-      <w:pPr>
-        <w:pStyle w:val="Ttulo1"/>
-      </w:pPr>
-      <w:bookmarkStart w:id="3" w:name="_Toc189407217"/>
+      </w:pPr>
+      <w:bookmarkStart w:id="2" w:name="_Toc182708072"/>
+      <w:bookmarkStart w:id="3" w:name="_Toc182709269"/>
+      <w:bookmarkStart w:id="4" w:name="_Toc182709327"/>
+      <w:bookmarkStart w:id="5" w:name="_Toc189416133"/>
       <w:r>
         <w:t>INTRODUÇÃO</w:t>
       </w:r>
-      <w:bookmarkEnd w:id="0"/>
-      <w:bookmarkEnd w:id="1"/>
       <w:bookmarkEnd w:id="2"/>
       <w:bookmarkEnd w:id="3"/>
+      <w:bookmarkEnd w:id="4"/>
+      <w:bookmarkEnd w:id="5"/>
     </w:p>
     <w:p>
       <w:r>
@@ -1133,21 +1355,21 @@
       <w:pPr>
         <w:pStyle w:val="Ttulo1"/>
       </w:pPr>
-      <w:bookmarkStart w:id="4" w:name="_Toc189407218"/>
+      <w:bookmarkStart w:id="6" w:name="_Toc189416134"/>
       <w:r>
         <w:t>METODOLOGIA</w:t>
       </w:r>
-      <w:bookmarkEnd w:id="4"/>
+      <w:bookmarkEnd w:id="6"/>
     </w:p>
     <w:p>
       <w:pPr>
         <w:pStyle w:val="Ttulo2"/>
       </w:pPr>
-      <w:bookmarkStart w:id="5" w:name="_Toc189407219"/>
+      <w:bookmarkStart w:id="7" w:name="_Toc189416135"/>
       <w:r>
         <w:t>Divisão do trabalho</w:t>
       </w:r>
-      <w:bookmarkEnd w:id="5"/>
+      <w:bookmarkEnd w:id="7"/>
     </w:p>
     <w:p>
       <w:r>
@@ -1219,11 +1441,11 @@
       <w:pPr>
         <w:pStyle w:val="Ttulo2"/>
       </w:pPr>
-      <w:bookmarkStart w:id="6" w:name="_Toc189407220"/>
+      <w:bookmarkStart w:id="8" w:name="_Toc189416136"/>
       <w:r>
         <w:t>Trabalho em equipa</w:t>
       </w:r>
-      <w:bookmarkEnd w:id="6"/>
+      <w:bookmarkEnd w:id="8"/>
     </w:p>
     <w:p>
       <w:r>
@@ -1245,14 +1467,14 @@
       <w:pPr>
         <w:pStyle w:val="Ttulo2"/>
       </w:pPr>
-      <w:bookmarkStart w:id="7" w:name="_Toc189407221"/>
+      <w:bookmarkStart w:id="9" w:name="_Toc189416137"/>
       <w:r>
         <w:t>Estruturas</w:t>
       </w:r>
       <w:r>
         <w:t xml:space="preserve"> utilizadas</w:t>
       </w:r>
-      <w:bookmarkEnd w:id="7"/>
+      <w:bookmarkEnd w:id="9"/>
     </w:p>
     <w:p>
       <w:r>
@@ -1435,6 +1657,7 @@
       <w:pPr>
         <w:pStyle w:val="Legenda"/>
       </w:pPr>
+      <w:bookmarkStart w:id="10" w:name="_Ref189416080"/>
       <w:r>
         <w:t xml:space="preserve">Tabela </w:t>
       </w:r>
@@ -1459,6 +1682,7 @@
       <w:r>
         <w:t xml:space="preserve"> - Estruturas utilizadas no projeto</w:t>
       </w:r>
+      <w:bookmarkEnd w:id="10"/>
       <w:r>
         <w:br w:type="page"/>
       </w:r>
@@ -1467,11 +1691,11 @@
       <w:pPr>
         <w:pStyle w:val="Ttulo2"/>
       </w:pPr>
-      <w:bookmarkStart w:id="8" w:name="_Toc189407222"/>
+      <w:bookmarkStart w:id="11" w:name="_Toc189416138"/>
       <w:r>
         <w:t>Bibliotecas extras</w:t>
       </w:r>
-      <w:bookmarkEnd w:id="8"/>
+      <w:bookmarkEnd w:id="11"/>
     </w:p>
     <w:tbl>
       <w:tblPr>
@@ -1606,6 +1830,7 @@
               </w:rPr>
               <w:t>#include &lt;</w:t>
             </w:r>
+            <w:proofErr w:type="spellStart"/>
             <w:r>
               <w:rPr>
                 <w:rFonts w:ascii="Courier New" w:hAnsi="Courier New" w:cs="Courier New"/>
@@ -1614,8 +1839,9 @@
                 <w:sz w:val="20"/>
                 <w:szCs w:val="20"/>
               </w:rPr>
-              <w:t>locale.h</w:t>
-            </w:r>
+              <w:t>string.h</w:t>
+            </w:r>
+            <w:proofErr w:type="spellEnd"/>
             <w:r>
               <w:rPr>
                 <w:rFonts w:ascii="Courier New" w:hAnsi="Courier New" w:cs="Courier New"/>
@@ -1634,7 +1860,10 @@
           </w:tcPr>
           <w:p>
             <w:r>
-              <w:t>Configuração do idioma para exibição correta de caracteres.</w:t>
+              <w:t>U</w:t>
+            </w:r>
+            <w:r>
+              <w:t>tilizada para facilitar a manipulação de strings, como a comparação, cópia e transformação de textos. Isso foi essencial para padronizar as informações dos pacotes, verificar tipos de pacotes (PA e PB) e garantir que as operações de entrada e saída de dados fossem consistentes.</w:t>
             </w:r>
           </w:p>
         </w:tc>
@@ -1662,47 +1891,6 @@
                 <w:sz w:val="20"/>
                 <w:szCs w:val="20"/>
               </w:rPr>
-              <w:t>#include &lt;string.h&gt;</w:t>
-            </w:r>
-          </w:p>
-        </w:tc>
-        <w:tc>
-          <w:tcPr>
-            <w:tcW w:w="6371" w:type="dxa"/>
-          </w:tcPr>
-          <w:p>
-            <w:r>
-              <w:t>U</w:t>
-            </w:r>
-            <w:r>
-              <w:t>tilizada para facilitar a manipulação de strings, como a comparação, cópia e transformação de textos. Isso foi essencial para padronizar as informações dos pacotes, verificar tipos de pacotes (PA e PB) e garantir que as operações de entrada e saída de dados fossem consistentes.</w:t>
-            </w:r>
-          </w:p>
-        </w:tc>
-      </w:tr>
-      <w:tr>
-        <w:tc>
-          <w:tcPr>
-            <w:tcW w:w="2689" w:type="dxa"/>
-          </w:tcPr>
-          <w:p>
-            <w:pPr>
-              <w:rPr>
-                <w:rFonts w:ascii="Courier New" w:hAnsi="Courier New" w:cs="Courier New"/>
-                <w:b/>
-                <w:bCs/>
-                <w:sz w:val="20"/>
-                <w:szCs w:val="20"/>
-              </w:rPr>
-            </w:pPr>
-            <w:r>
-              <w:rPr>
-                <w:rFonts w:ascii="Courier New" w:hAnsi="Courier New" w:cs="Courier New"/>
-                <w:b/>
-                <w:bCs/>
-                <w:sz w:val="20"/>
-                <w:szCs w:val="20"/>
-              </w:rPr>
               <w:t>#include</w:t>
             </w:r>
             <w:r>
@@ -1761,6 +1949,7 @@
       <w:pPr>
         <w:pStyle w:val="Legenda"/>
       </w:pPr>
+      <w:bookmarkStart w:id="12" w:name="_Ref189416091"/>
       <w:r>
         <w:t xml:space="preserve">Tabela </w:t>
       </w:r>
@@ -1785,19 +1974,20 @@
       <w:r>
         <w:t xml:space="preserve"> - Bibliotecas extras utilizadas no projeto</w:t>
       </w:r>
+      <w:bookmarkEnd w:id="12"/>
     </w:p>
     <w:p>
       <w:pPr>
         <w:pStyle w:val="Ttulo2"/>
       </w:pPr>
-      <w:bookmarkStart w:id="9" w:name="_Toc189407223"/>
+      <w:bookmarkStart w:id="13" w:name="_Toc189416139"/>
       <w:r>
         <w:t>Decisões</w:t>
       </w:r>
       <w:r>
         <w:t xml:space="preserve"> tomadas</w:t>
       </w:r>
-      <w:bookmarkEnd w:id="9"/>
+      <w:bookmarkEnd w:id="13"/>
     </w:p>
     <w:p>
       <w:pPr>
@@ -1857,11 +2047,11 @@
       <w:pPr>
         <w:pStyle w:val="Ttulo1"/>
       </w:pPr>
-      <w:bookmarkStart w:id="10" w:name="_Toc189407224"/>
+      <w:bookmarkStart w:id="14" w:name="_Toc189416140"/>
       <w:r>
         <w:t>CONCLUSÃO</w:t>
       </w:r>
-      <w:bookmarkEnd w:id="10"/>
+      <w:bookmarkEnd w:id="14"/>
     </w:p>
     <w:p>
       <w:r>
@@ -1891,7 +2081,13 @@
     </w:p>
     <w:p>
       <w:r>
-        <w:t>As principais dificuldades encontradas durante a realização do projeto foram a interpretação do texto, principalmente no que diz respeito ao embalamento de pacotes e empilhamento de embalagens. A lógica para agrupar os pacotes em embalagens e, posteriormente, empilhá-las de acordo com as regras específicas. Outro desafio foi gerar o relatório, que demandou a coleta de dados sobre a quantidade de produtos embalados, descartados, lucros e prejuízos. A implementação dessa funcionalidade fez com que várias estruturas tivesses suas propriedades alteradas para conseguir atender a essa necessidade.</w:t>
+        <w:t>As principais dificuldades encontradas durante a realização do projeto foram a interpretação do texto, principalmente no que diz respeito ao embalamento de pacotes e empilhamento de embalagens. A lógica para agrupar os pacotes em embalagens e, posteriormente, empilhá-las de acordo com as regras específicas. Outro desafio foi gerar o relatório, que demandou a coleta de dados sobre a quantidade de produtos embalados, descartados, lucros e prejuízos. A implementação dessa funcionalidade fez com que várias estruturas tivesse</w:t>
+      </w:r>
+      <w:r>
+        <w:t>m</w:t>
+      </w:r>
+      <w:r>
+        <w:t xml:space="preserve"> suas propriedades alteradas para conseguir atender a essa necessidade.</w:t>
       </w:r>
     </w:p>
     <w:p>
@@ -1921,11 +2117,11 @@
           <w:numId w:val="0"/>
         </w:numPr>
       </w:pPr>
-      <w:bookmarkStart w:id="11" w:name="_Toc189407225"/>
+      <w:bookmarkStart w:id="15" w:name="_Toc189416141"/>
       <w:r>
         <w:t>BIBLIOGRAFIA</w:t>
       </w:r>
-      <w:bookmarkEnd w:id="11"/>
+      <w:bookmarkEnd w:id="15"/>
     </w:p>
     <w:p>
       <w:pPr>
@@ -1997,7 +2193,7 @@
       <w:r>
         <w:t xml:space="preserve">Disponível em: </w:t>
       </w:r>
-      <w:hyperlink r:id="rId17" w:history="1">
+      <w:hyperlink r:id="rId12" w:history="1">
         <w:r>
           <w:rPr>
             <w:rStyle w:val="Hiperligao"/>
@@ -2019,7 +2215,7 @@
       <w:r>
         <w:t xml:space="preserve">YouTube. Disponível em: </w:t>
       </w:r>
-      <w:hyperlink r:id="rId18" w:history="1">
+      <w:hyperlink r:id="rId13" w:history="1">
         <w:r>
           <w:rPr>
             <w:rStyle w:val="Hiperligao"/>
@@ -2034,7 +2230,7 @@
       </w:pPr>
     </w:p>
     <w:sectPr>
-      <w:footerReference w:type="default" r:id="rId19"/>
+      <w:footerReference w:type="default" r:id="rId14"/>
       <w:pgSz w:w="11906" w:h="16838"/>
       <w:pgMar w:top="1134" w:right="1418" w:bottom="851" w:left="1418" w:header="709" w:footer="709" w:gutter="0"/>
       <w:cols w:space="708"/>
@@ -2070,16 +2266,6 @@
 </file>
 
 <file path=word/footer1.xml><?xml version="1.0" encoding="utf-8"?>
-<w:ftr xmlns:wpc="http://schemas.microsoft.com/office/word/2010/wordprocessingCanvas" xmlns:cx="http://schemas.microsoft.com/office/drawing/2014/chartex" xmlns:cx1="http://schemas.microsoft.com/office/drawing/2015/9/8/chartex" xmlns:cx2="http://schemas.microsoft.com/office/drawing/2015/10/21/chartex" xmlns:cx3="http://schemas.microsoft.com/office/drawing/2016/5/9/chartex" xmlns:cx4="http://schemas.microsoft.com/office/drawing/2016/5/10/chartex" xmlns:cx5="http://schemas.microsoft.com/office/drawing/2016/5/11/chartex" xmlns:cx6="http://schemas.microsoft.com/office/drawing/2016/5/12/chartex" xmlns:cx7="http://schemas.microsoft.com/office/drawing/2016/5/13/chartex" xmlns:cx8="http://schemas.microsoft.com/office/drawing/2016/5/14/chartex" xmlns:mc="http://schemas.openxmlformats.org/markup-compatibility/2006" xmlns:aink="http://schemas.microsoft.com/office/drawing/2016/ink" xmlns:am3d="http://schemas.microsoft.com/office/drawing/2017/model3d" xmlns:o="urn:schemas-microsoft-com:office:office" xmlns:oel="http://schemas.microsoft.com/office/2019/extlst" xmlns:r="http://schemas.openxmlformats.org/officeDocument/2006/relationships" xmlns:m="http://schemas.openxmlformats.org/officeDocument/2006/math" xmlns:v="urn:schemas-microsoft-com:vml" xmlns:wp14="http://schemas.microsoft.com/office/word/2010/wordprocessingDrawing" xmlns:wp="http://schemas.openxmlformats.org/drawingml/2006/wordprocessingDrawing" xmlns:w10="urn:schemas-microsoft-com:office:word" xmlns:w="http://schemas.openxmlformats.org/wordprocessingml/2006/main" xmlns:w14="http://schemas.microsoft.com/office/word/2010/wordml" xmlns:w15="http://schemas.microsoft.com/office/word/2012/wordml" xmlns:w16cex="http://schemas.microsoft.com/office/word/2018/wordml/cex" xmlns:w16cid="http://schemas.microsoft.com/office/word/2016/wordml/cid" xmlns:w16="http://schemas.microsoft.com/office/word/2018/wordml" xmlns:w16du="http://schemas.microsoft.com/office/word/2023/wordml/word16du" xmlns:w16sdtdh="http://schemas.microsoft.com/office/word/2020/wordml/sdtdatahash" xmlns:w16sdtfl="http://schemas.microsoft.com/office/word/2024/wordml/sdtformatlock" xmlns:w16se="http://schemas.microsoft.com/office/word/2015/wordml/symex" xmlns:wpg="http://schemas.microsoft.com/office/word/2010/wordprocessingGroup" xmlns:wpi="http://schemas.microsoft.com/office/word/2010/wordprocessingInk" xmlns:wne="http://schemas.microsoft.com/office/word/2006/wordml" xmlns:wps="http://schemas.microsoft.com/office/word/2010/wordprocessingShape" mc:Ignorable="w14 w15 w16se w16cid w16 w16cex w16sdtdh w16sdtfl w16du wp14">
-  <w:p>
-    <w:pPr>
-      <w:pStyle w:val="Rodap"/>
-    </w:pPr>
-  </w:p>
-</w:ftr>
-</file>
-
-<file path=word/footer2.xml><?xml version="1.0" encoding="utf-8"?>
 <w:ftr xmlns:wpc="http://schemas.microsoft.com/office/word/2010/wordprocessingCanvas" xmlns:cx="http://schemas.microsoft.com/office/drawing/2014/chartex" xmlns:cx1="http://schemas.microsoft.com/office/drawing/2015/9/8/chartex" xmlns:cx2="http://schemas.microsoft.com/office/drawing/2015/10/21/chartex" xmlns:cx3="http://schemas.microsoft.com/office/drawing/2016/5/9/chartex" xmlns:cx4="http://schemas.microsoft.com/office/drawing/2016/5/10/chartex" xmlns:cx5="http://schemas.microsoft.com/office/drawing/2016/5/11/chartex" xmlns:cx6="http://schemas.microsoft.com/office/drawing/2016/5/12/chartex" xmlns:cx7="http://schemas.microsoft.com/office/drawing/2016/5/13/chartex" xmlns:cx8="http://schemas.microsoft.com/office/drawing/2016/5/14/chartex" xmlns:mc="http://schemas.openxmlformats.org/markup-compatibility/2006" xmlns:aink="http://schemas.microsoft.com/office/drawing/2016/ink" xmlns:am3d="http://schemas.microsoft.com/office/drawing/2017/model3d" xmlns:o="urn:schemas-microsoft-com:office:office" xmlns:oel="http://schemas.microsoft.com/office/2019/extlst" xmlns:r="http://schemas.openxmlformats.org/officeDocument/2006/relationships" xmlns:m="http://schemas.openxmlformats.org/officeDocument/2006/math" xmlns:v="urn:schemas-microsoft-com:vml" xmlns:wp14="http://schemas.microsoft.com/office/word/2010/wordprocessingDrawing" xmlns:wp="http://schemas.openxmlformats.org/drawingml/2006/wordprocessingDrawing" xmlns:w10="urn:schemas-microsoft-com:office:word" xmlns:w="http://schemas.openxmlformats.org/wordprocessingml/2006/main" xmlns:w14="http://schemas.microsoft.com/office/word/2010/wordml" xmlns:w15="http://schemas.microsoft.com/office/word/2012/wordml" xmlns:w16cex="http://schemas.microsoft.com/office/word/2018/wordml/cex" xmlns:w16cid="http://schemas.microsoft.com/office/word/2016/wordml/cid" xmlns:w16="http://schemas.microsoft.com/office/word/2018/wordml" xmlns:w16du="http://schemas.microsoft.com/office/word/2023/wordml/word16du" xmlns:w16sdtdh="http://schemas.microsoft.com/office/word/2020/wordml/sdtdatahash" xmlns:w16sdtfl="http://schemas.microsoft.com/office/word/2024/wordml/sdtformatlock" xmlns:w16se="http://schemas.microsoft.com/office/word/2015/wordml/symex" xmlns:wpg="http://schemas.microsoft.com/office/word/2010/wordprocessingGroup" xmlns:wpi="http://schemas.microsoft.com/office/word/2010/wordprocessingInk" xmlns:wne="http://schemas.microsoft.com/office/word/2006/wordml" xmlns:wps="http://schemas.microsoft.com/office/word/2010/wordprocessingShape" mc:Ignorable="w14 w15 w16se w16cid w16 w16cex w16sdtdh w16sdtfl w16du wp14">
   <w:p>
     <w:pPr>
@@ -2102,31 +2288,21 @@
 </w:ftr>
 </file>
 
-<file path=word/footer3.xml><?xml version="1.0" encoding="utf-8"?>
+<file path=word/footer2.xml><?xml version="1.0" encoding="utf-8"?>
 <w:ftr xmlns:wpc="http://schemas.microsoft.com/office/word/2010/wordprocessingCanvas" xmlns:cx="http://schemas.microsoft.com/office/drawing/2014/chartex" xmlns:cx1="http://schemas.microsoft.com/office/drawing/2015/9/8/chartex" xmlns:cx2="http://schemas.microsoft.com/office/drawing/2015/10/21/chartex" xmlns:cx3="http://schemas.microsoft.com/office/drawing/2016/5/9/chartex" xmlns:cx4="http://schemas.microsoft.com/office/drawing/2016/5/10/chartex" xmlns:cx5="http://schemas.microsoft.com/office/drawing/2016/5/11/chartex" xmlns:cx6="http://schemas.microsoft.com/office/drawing/2016/5/12/chartex" xmlns:cx7="http://schemas.microsoft.com/office/drawing/2016/5/13/chartex" xmlns:cx8="http://schemas.microsoft.com/office/drawing/2016/5/14/chartex" xmlns:mc="http://schemas.openxmlformats.org/markup-compatibility/2006" xmlns:aink="http://schemas.microsoft.com/office/drawing/2016/ink" xmlns:am3d="http://schemas.microsoft.com/office/drawing/2017/model3d" xmlns:o="urn:schemas-microsoft-com:office:office" xmlns:oel="http://schemas.microsoft.com/office/2019/extlst" xmlns:r="http://schemas.openxmlformats.org/officeDocument/2006/relationships" xmlns:m="http://schemas.openxmlformats.org/officeDocument/2006/math" xmlns:v="urn:schemas-microsoft-com:vml" xmlns:wp14="http://schemas.microsoft.com/office/word/2010/wordprocessingDrawing" xmlns:wp="http://schemas.openxmlformats.org/drawingml/2006/wordprocessingDrawing" xmlns:w10="urn:schemas-microsoft-com:office:word" xmlns:w="http://schemas.openxmlformats.org/wordprocessingml/2006/main" xmlns:w14="http://schemas.microsoft.com/office/word/2010/wordml" xmlns:w15="http://schemas.microsoft.com/office/word/2012/wordml" xmlns:w16cex="http://schemas.microsoft.com/office/word/2018/wordml/cex" xmlns:w16cid="http://schemas.microsoft.com/office/word/2016/wordml/cid" xmlns:w16="http://schemas.microsoft.com/office/word/2018/wordml" xmlns:w16du="http://schemas.microsoft.com/office/word/2023/wordml/word16du" xmlns:w16sdtdh="http://schemas.microsoft.com/office/word/2020/wordml/sdtdatahash" xmlns:w16sdtfl="http://schemas.microsoft.com/office/word/2024/wordml/sdtformatlock" xmlns:w16se="http://schemas.microsoft.com/office/word/2015/wordml/symex" xmlns:wpg="http://schemas.microsoft.com/office/word/2010/wordprocessingGroup" xmlns:wpi="http://schemas.microsoft.com/office/word/2010/wordprocessingInk" xmlns:wne="http://schemas.microsoft.com/office/word/2006/wordml" xmlns:wps="http://schemas.microsoft.com/office/word/2010/wordprocessingShape" mc:Ignorable="w14 w15 w16se w16cid w16 w16cex w16sdtdh w16sdtfl w16du wp14">
   <w:p>
     <w:pPr>
       <w:pStyle w:val="Rodap"/>
+      <w:rPr>
+        <w:sz w:val="20"/>
+        <w:szCs w:val="18"/>
+      </w:rPr>
     </w:pPr>
   </w:p>
 </w:ftr>
 </file>
 
-<file path=word/footer4.xml><?xml version="1.0" encoding="utf-8"?>
-<w:ftr xmlns:wpc="http://schemas.microsoft.com/office/word/2010/wordprocessingCanvas" xmlns:cx="http://schemas.microsoft.com/office/drawing/2014/chartex" xmlns:cx1="http://schemas.microsoft.com/office/drawing/2015/9/8/chartex" xmlns:cx2="http://schemas.microsoft.com/office/drawing/2015/10/21/chartex" xmlns:cx3="http://schemas.microsoft.com/office/drawing/2016/5/9/chartex" xmlns:cx4="http://schemas.microsoft.com/office/drawing/2016/5/10/chartex" xmlns:cx5="http://schemas.microsoft.com/office/drawing/2016/5/11/chartex" xmlns:cx6="http://schemas.microsoft.com/office/drawing/2016/5/12/chartex" xmlns:cx7="http://schemas.microsoft.com/office/drawing/2016/5/13/chartex" xmlns:cx8="http://schemas.microsoft.com/office/drawing/2016/5/14/chartex" xmlns:mc="http://schemas.openxmlformats.org/markup-compatibility/2006" xmlns:aink="http://schemas.microsoft.com/office/drawing/2016/ink" xmlns:am3d="http://schemas.microsoft.com/office/drawing/2017/model3d" xmlns:o="urn:schemas-microsoft-com:office:office" xmlns:oel="http://schemas.microsoft.com/office/2019/extlst" xmlns:r="http://schemas.openxmlformats.org/officeDocument/2006/relationships" xmlns:m="http://schemas.openxmlformats.org/officeDocument/2006/math" xmlns:v="urn:schemas-microsoft-com:vml" xmlns:wp14="http://schemas.microsoft.com/office/word/2010/wordprocessingDrawing" xmlns:wp="http://schemas.openxmlformats.org/drawingml/2006/wordprocessingDrawing" xmlns:w10="urn:schemas-microsoft-com:office:word" xmlns:w="http://schemas.openxmlformats.org/wordprocessingml/2006/main" xmlns:w14="http://schemas.microsoft.com/office/word/2010/wordml" xmlns:w15="http://schemas.microsoft.com/office/word/2012/wordml" xmlns:w16cex="http://schemas.microsoft.com/office/word/2018/wordml/cex" xmlns:w16cid="http://schemas.microsoft.com/office/word/2016/wordml/cid" xmlns:w16="http://schemas.microsoft.com/office/word/2018/wordml" xmlns:w16du="http://schemas.microsoft.com/office/word/2023/wordml/word16du" xmlns:w16sdtdh="http://schemas.microsoft.com/office/word/2020/wordml/sdtdatahash" xmlns:w16sdtfl="http://schemas.microsoft.com/office/word/2024/wordml/sdtformatlock" xmlns:w16se="http://schemas.microsoft.com/office/word/2015/wordml/symex" xmlns:wpg="http://schemas.microsoft.com/office/word/2010/wordprocessingGroup" xmlns:wpi="http://schemas.microsoft.com/office/word/2010/wordprocessingInk" xmlns:wne="http://schemas.microsoft.com/office/word/2006/wordml" xmlns:wps="http://schemas.microsoft.com/office/word/2010/wordprocessingShape" mc:Ignorable="w14 w15 w16se w16cid w16 w16cex w16sdtdh w16sdtfl w16du wp14">
-  <w:p>
-    <w:pPr>
-      <w:pStyle w:val="Rodap"/>
-      <w:rPr>
-        <w:sz w:val="20"/>
-        <w:szCs w:val="18"/>
-      </w:rPr>
-    </w:pPr>
-  </w:p>
-</w:ftr>
-</file>
-
-<file path=word/footer5.xml><?xml version="1.0" encoding="utf-8"?>
+<file path=word/footer3.xml><?xml version="1.0" encoding="utf-8"?>
 <w:ftr xmlns:wpc="http://schemas.microsoft.com/office/word/2010/wordprocessingCanvas" xmlns:cx="http://schemas.microsoft.com/office/drawing/2014/chartex" xmlns:cx1="http://schemas.microsoft.com/office/drawing/2015/9/8/chartex" xmlns:cx2="http://schemas.microsoft.com/office/drawing/2015/10/21/chartex" xmlns:cx3="http://schemas.microsoft.com/office/drawing/2016/5/9/chartex" xmlns:cx4="http://schemas.microsoft.com/office/drawing/2016/5/10/chartex" xmlns:cx5="http://schemas.microsoft.com/office/drawing/2016/5/11/chartex" xmlns:cx6="http://schemas.microsoft.com/office/drawing/2016/5/12/chartex" xmlns:cx7="http://schemas.microsoft.com/office/drawing/2016/5/13/chartex" xmlns:cx8="http://schemas.microsoft.com/office/drawing/2016/5/14/chartex" xmlns:mc="http://schemas.openxmlformats.org/markup-compatibility/2006" xmlns:aink="http://schemas.microsoft.com/office/drawing/2016/ink" xmlns:am3d="http://schemas.microsoft.com/office/drawing/2017/model3d" xmlns:o="urn:schemas-microsoft-com:office:office" xmlns:oel="http://schemas.microsoft.com/office/2019/extlst" xmlns:r="http://schemas.openxmlformats.org/officeDocument/2006/relationships" xmlns:m="http://schemas.openxmlformats.org/officeDocument/2006/math" xmlns:v="urn:schemas-microsoft-com:vml" xmlns:wp14="http://schemas.microsoft.com/office/word/2010/wordprocessingDrawing" xmlns:wp="http://schemas.openxmlformats.org/drawingml/2006/wordprocessingDrawing" xmlns:w10="urn:schemas-microsoft-com:office:word" xmlns:w="http://schemas.openxmlformats.org/wordprocessingml/2006/main" xmlns:w14="http://schemas.microsoft.com/office/word/2010/wordml" xmlns:w15="http://schemas.microsoft.com/office/word/2012/wordml" xmlns:w16cex="http://schemas.microsoft.com/office/word/2018/wordml/cex" xmlns:w16cid="http://schemas.microsoft.com/office/word/2016/wordml/cid" xmlns:w16="http://schemas.microsoft.com/office/word/2018/wordml" xmlns:w16du="http://schemas.microsoft.com/office/word/2023/wordml/word16du" xmlns:w16sdtdh="http://schemas.microsoft.com/office/word/2020/wordml/sdtdatahash" xmlns:w16sdtfl="http://schemas.microsoft.com/office/word/2024/wordml/sdtformatlock" xmlns:w16se="http://schemas.microsoft.com/office/word/2015/wordml/symex" xmlns:wpg="http://schemas.microsoft.com/office/word/2010/wordprocessingGroup" xmlns:wpi="http://schemas.microsoft.com/office/word/2010/wordprocessingInk" xmlns:wne="http://schemas.microsoft.com/office/word/2006/wordml" xmlns:wps="http://schemas.microsoft.com/office/word/2010/wordprocessingShape" mc:Ignorable="w14 w15 w16se w16cid w16 w16cex w16sdtdh w16sdtfl w16du wp14">
   <w:sdt>
     <w:sdtPr>
@@ -2460,206 +2636,6 @@
     <w:pPr>
       <w:pStyle w:val="Cabealho"/>
     </w:pPr>
-  </w:p>
-</w:hdr>
-</file>
-
-<file path=word/header2.xml><?xml version="1.0" encoding="utf-8"?>
-<w:hdr xmlns:wpc="http://schemas.microsoft.com/office/word/2010/wordprocessingCanvas" xmlns:cx="http://schemas.microsoft.com/office/drawing/2014/chartex" xmlns:cx1="http://schemas.microsoft.com/office/drawing/2015/9/8/chartex" xmlns:cx2="http://schemas.microsoft.com/office/drawing/2015/10/21/chartex" xmlns:cx3="http://schemas.microsoft.com/office/drawing/2016/5/9/chartex" xmlns:cx4="http://schemas.microsoft.com/office/drawing/2016/5/10/chartex" xmlns:cx5="http://schemas.microsoft.com/office/drawing/2016/5/11/chartex" xmlns:cx6="http://schemas.microsoft.com/office/drawing/2016/5/12/chartex" xmlns:cx7="http://schemas.microsoft.com/office/drawing/2016/5/13/chartex" xmlns:cx8="http://schemas.microsoft.com/office/drawing/2016/5/14/chartex" xmlns:mc="http://schemas.openxmlformats.org/markup-compatibility/2006" xmlns:aink="http://schemas.microsoft.com/office/drawing/2016/ink" xmlns:am3d="http://schemas.microsoft.com/office/drawing/2017/model3d" xmlns:o="urn:schemas-microsoft-com:office:office" xmlns:oel="http://schemas.microsoft.com/office/2019/extlst" xmlns:r="http://schemas.openxmlformats.org/officeDocument/2006/relationships" xmlns:m="http://schemas.openxmlformats.org/officeDocument/2006/math" xmlns:v="urn:schemas-microsoft-com:vml" xmlns:wp14="http://schemas.microsoft.com/office/word/2010/wordprocessingDrawing" xmlns:wp="http://schemas.openxmlformats.org/drawingml/2006/wordprocessingDrawing" xmlns:w10="urn:schemas-microsoft-com:office:word" xmlns:w="http://schemas.openxmlformats.org/wordprocessingml/2006/main" xmlns:w14="http://schemas.microsoft.com/office/word/2010/wordml" xmlns:w15="http://schemas.microsoft.com/office/word/2012/wordml" xmlns:w16cex="http://schemas.microsoft.com/office/word/2018/wordml/cex" xmlns:w16cid="http://schemas.microsoft.com/office/word/2016/wordml/cid" xmlns:w16="http://schemas.microsoft.com/office/word/2018/wordml" xmlns:w16du="http://schemas.microsoft.com/office/word/2023/wordml/word16du" xmlns:w16sdtdh="http://schemas.microsoft.com/office/word/2020/wordml/sdtdatahash" xmlns:w16sdtfl="http://schemas.microsoft.com/office/word/2024/wordml/sdtformatlock" xmlns:w16se="http://schemas.microsoft.com/office/word/2015/wordml/symex" xmlns:wpg="http://schemas.microsoft.com/office/word/2010/wordprocessingGroup" xmlns:wpi="http://schemas.microsoft.com/office/word/2010/wordprocessingInk" xmlns:wne="http://schemas.microsoft.com/office/word/2006/wordml" xmlns:wps="http://schemas.microsoft.com/office/word/2010/wordprocessingShape" mc:Ignorable="w14 w15 w16se w16cid w16 w16cex w16sdtdh w16sdtfl w16du wp14">
-  <w:p>
-    <w:pPr>
-      <w:pStyle w:val="Cabealho"/>
-    </w:pPr>
-  </w:p>
-</w:hdr>
-</file>
-
-<file path=word/header3.xml><?xml version="1.0" encoding="utf-8"?>
-<w:hdr xmlns:wpc="http://schemas.microsoft.com/office/word/2010/wordprocessingCanvas" xmlns:cx="http://schemas.microsoft.com/office/drawing/2014/chartex" xmlns:cx1="http://schemas.microsoft.com/office/drawing/2015/9/8/chartex" xmlns:cx2="http://schemas.microsoft.com/office/drawing/2015/10/21/chartex" xmlns:cx3="http://schemas.microsoft.com/office/drawing/2016/5/9/chartex" xmlns:cx4="http://schemas.microsoft.com/office/drawing/2016/5/10/chartex" xmlns:cx5="http://schemas.microsoft.com/office/drawing/2016/5/11/chartex" xmlns:cx6="http://schemas.microsoft.com/office/drawing/2016/5/12/chartex" xmlns:cx7="http://schemas.microsoft.com/office/drawing/2016/5/13/chartex" xmlns:cx8="http://schemas.microsoft.com/office/drawing/2016/5/14/chartex" xmlns:mc="http://schemas.openxmlformats.org/markup-compatibility/2006" xmlns:aink="http://schemas.microsoft.com/office/drawing/2016/ink" xmlns:am3d="http://schemas.microsoft.com/office/drawing/2017/model3d" xmlns:o="urn:schemas-microsoft-com:office:office" xmlns:oel="http://schemas.microsoft.com/office/2019/extlst" xmlns:r="http://schemas.openxmlformats.org/officeDocument/2006/relationships" xmlns:m="http://schemas.openxmlformats.org/officeDocument/2006/math" xmlns:v="urn:schemas-microsoft-com:vml" xmlns:wp14="http://schemas.microsoft.com/office/word/2010/wordprocessingDrawing" xmlns:wp="http://schemas.openxmlformats.org/drawingml/2006/wordprocessingDrawing" xmlns:w10="urn:schemas-microsoft-com:office:word" xmlns:w="http://schemas.openxmlformats.org/wordprocessingml/2006/main" xmlns:w14="http://schemas.microsoft.com/office/word/2010/wordml" xmlns:w15="http://schemas.microsoft.com/office/word/2012/wordml" xmlns:w16cex="http://schemas.microsoft.com/office/word/2018/wordml/cex" xmlns:w16cid="http://schemas.microsoft.com/office/word/2016/wordml/cid" xmlns:w16="http://schemas.microsoft.com/office/word/2018/wordml" xmlns:w16du="http://schemas.microsoft.com/office/word/2023/wordml/word16du" xmlns:w16sdtdh="http://schemas.microsoft.com/office/word/2020/wordml/sdtdatahash" xmlns:w16sdtfl="http://schemas.microsoft.com/office/word/2024/wordml/sdtformatlock" xmlns:w16se="http://schemas.microsoft.com/office/word/2015/wordml/symex" xmlns:wpg="http://schemas.microsoft.com/office/word/2010/wordprocessingGroup" xmlns:wpi="http://schemas.microsoft.com/office/word/2010/wordprocessingInk" xmlns:wne="http://schemas.microsoft.com/office/word/2006/wordml" xmlns:wps="http://schemas.microsoft.com/office/word/2010/wordprocessingShape" mc:Ignorable="w14 w15 w16se w16cid w16 w16cex w16sdtdh w16sdtfl w16du wp14">
-  <w:p>
-    <w:pPr>
-      <w:pStyle w:val="Cabealho"/>
-    </w:pPr>
-  </w:p>
-</w:hdr>
-</file>
-
-<file path=word/header4.xml><?xml version="1.0" encoding="utf-8"?>
-<w:hdr xmlns:wpc="http://schemas.microsoft.com/office/word/2010/wordprocessingCanvas" xmlns:cx="http://schemas.microsoft.com/office/drawing/2014/chartex" xmlns:cx1="http://schemas.microsoft.com/office/drawing/2015/9/8/chartex" xmlns:cx2="http://schemas.microsoft.com/office/drawing/2015/10/21/chartex" xmlns:cx3="http://schemas.microsoft.com/office/drawing/2016/5/9/chartex" xmlns:cx4="http://schemas.microsoft.com/office/drawing/2016/5/10/chartex" xmlns:cx5="http://schemas.microsoft.com/office/drawing/2016/5/11/chartex" xmlns:cx6="http://schemas.microsoft.com/office/drawing/2016/5/12/chartex" xmlns:cx7="http://schemas.microsoft.com/office/drawing/2016/5/13/chartex" xmlns:cx8="http://schemas.microsoft.com/office/drawing/2016/5/14/chartex" xmlns:mc="http://schemas.openxmlformats.org/markup-compatibility/2006" xmlns:aink="http://schemas.microsoft.com/office/drawing/2016/ink" xmlns:am3d="http://schemas.microsoft.com/office/drawing/2017/model3d" xmlns:o="urn:schemas-microsoft-com:office:office" xmlns:oel="http://schemas.microsoft.com/office/2019/extlst" xmlns:r="http://schemas.openxmlformats.org/officeDocument/2006/relationships" xmlns:m="http://schemas.openxmlformats.org/officeDocument/2006/math" xmlns:v="urn:schemas-microsoft-com:vml" xmlns:wp14="http://schemas.microsoft.com/office/word/2010/wordprocessingDrawing" xmlns:wp="http://schemas.openxmlformats.org/drawingml/2006/wordprocessingDrawing" xmlns:w10="urn:schemas-microsoft-com:office:word" xmlns:w="http://schemas.openxmlformats.org/wordprocessingml/2006/main" xmlns:w14="http://schemas.microsoft.com/office/word/2010/wordml" xmlns:w15="http://schemas.microsoft.com/office/word/2012/wordml" xmlns:w16cex="http://schemas.microsoft.com/office/word/2018/wordml/cex" xmlns:w16cid="http://schemas.microsoft.com/office/word/2016/wordml/cid" xmlns:w16="http://schemas.microsoft.com/office/word/2018/wordml" xmlns:w16du="http://schemas.microsoft.com/office/word/2023/wordml/word16du" xmlns:w16sdtdh="http://schemas.microsoft.com/office/word/2020/wordml/sdtdatahash" xmlns:w16sdtfl="http://schemas.microsoft.com/office/word/2024/wordml/sdtformatlock" xmlns:w16se="http://schemas.microsoft.com/office/word/2015/wordml/symex" xmlns:wpg="http://schemas.microsoft.com/office/word/2010/wordprocessingGroup" xmlns:wpi="http://schemas.microsoft.com/office/word/2010/wordprocessingInk" xmlns:wne="http://schemas.microsoft.com/office/word/2006/wordml" xmlns:wps="http://schemas.microsoft.com/office/word/2010/wordprocessingShape" mc:Ignorable="w14 w15 w16se w16cid w16 w16cex w16sdtdh w16sdtfl w16du wp14">
-  <w:tbl>
-    <w:tblPr>
-      <w:tblStyle w:val="TabelacomGrelha"/>
-      <w:tblW w:w="9923" w:type="dxa"/>
-      <w:tblInd w:w="-709" w:type="dxa"/>
-      <w:tblBorders>
-        <w:top w:val="none" w:sz="0" w:space="0" w:color="auto"/>
-        <w:left w:val="none" w:sz="0" w:space="0" w:color="auto"/>
-        <w:bottom w:val="none" w:sz="0" w:space="0" w:color="auto"/>
-        <w:right w:val="none" w:sz="0" w:space="0" w:color="auto"/>
-        <w:insideH w:val="none" w:sz="0" w:space="0" w:color="auto"/>
-        <w:insideV w:val="none" w:sz="0" w:space="0" w:color="auto"/>
-      </w:tblBorders>
-      <w:tblLook w:val="04A0" w:firstRow="1" w:lastRow="0" w:firstColumn="1" w:lastColumn="0" w:noHBand="0" w:noVBand="1"/>
-    </w:tblPr>
-    <w:tblGrid>
-      <w:gridCol w:w="3256"/>
-      <w:gridCol w:w="6667"/>
-    </w:tblGrid>
-    <w:tr>
-      <w:trPr>
-        <w:trHeight w:val="416"/>
-      </w:trPr>
-      <w:tc>
-        <w:tcPr>
-          <w:tcW w:w="3256" w:type="dxa"/>
-        </w:tcPr>
-        <w:p>
-          <w:pPr>
-            <w:pStyle w:val="Cabealho"/>
-          </w:pPr>
-          <w:r>
-            <w:rPr>
-              <w:noProof/>
-            </w:rPr>
-            <w:drawing>
-              <wp:inline distT="0" distB="0" distL="0" distR="0" wp14:anchorId="40ED8C7C" wp14:editId="74335719">
-                <wp:extent cx="1050925" cy="430924"/>
-                <wp:effectExtent l="0" t="0" r="0" b="7620"/>
-                <wp:docPr id="1113249506" name="Imagem 3"/>
-                <wp:cNvGraphicFramePr>
-                  <a:graphicFrameLocks xmlns:a="http://schemas.openxmlformats.org/drawingml/2006/main" noChangeAspect="1"/>
-                </wp:cNvGraphicFramePr>
-                <a:graphic xmlns:a="http://schemas.openxmlformats.org/drawingml/2006/main">
-                  <a:graphicData uri="http://schemas.openxmlformats.org/drawingml/2006/picture">
-                    <pic:pic xmlns:pic="http://schemas.openxmlformats.org/drawingml/2006/picture">
-                      <pic:nvPicPr>
-                        <pic:cNvPr id="1996987274" name="Imagem 1996987274"/>
-                        <pic:cNvPicPr/>
-                      </pic:nvPicPr>
-                      <pic:blipFill>
-                        <a:blip r:embed="rId1">
-                          <a:extLst>
-                            <a:ext uri="{28A0092B-C50C-407E-A947-70E740481C1C}">
-                              <a14:useLocalDpi xmlns:a14="http://schemas.microsoft.com/office/drawing/2010/main" val="0"/>
-                            </a:ext>
-                          </a:extLst>
-                        </a:blip>
-                        <a:stretch>
-                          <a:fillRect/>
-                        </a:stretch>
-                      </pic:blipFill>
-                      <pic:spPr>
-                        <a:xfrm>
-                          <a:off x="0" y="0"/>
-                          <a:ext cx="1105247" cy="453198"/>
-                        </a:xfrm>
-                        <a:prstGeom prst="rect">
-                          <a:avLst/>
-                        </a:prstGeom>
-                      </pic:spPr>
-                    </pic:pic>
-                  </a:graphicData>
-                </a:graphic>
-              </wp:inline>
-            </w:drawing>
-          </w:r>
-        </w:p>
-      </w:tc>
-      <w:tc>
-        <w:tcPr>
-          <w:tcW w:w="6667" w:type="dxa"/>
-          <w:vAlign w:val="bottom"/>
-        </w:tcPr>
-        <w:p>
-          <w:pPr>
-            <w:pStyle w:val="Cabealho"/>
-            <w:jc w:val="right"/>
-          </w:pPr>
-          <w:r>
-            <w:t>FÁBRICA DE SUMOS</w:t>
-          </w:r>
-        </w:p>
-      </w:tc>
-    </w:tr>
-  </w:tbl>
-  <w:p>
-    <w:pPr>
-      <w:pStyle w:val="Cabealho"/>
-    </w:pPr>
-    <w:r>
-      <w:rPr>
-        <w:noProof/>
-      </w:rPr>
-      <mc:AlternateContent>
-        <mc:Choice Requires="wps">
-          <w:drawing>
-            <wp:anchor distT="0" distB="0" distL="114300" distR="114300" simplePos="0" relativeHeight="251659264" behindDoc="0" locked="0" layoutInCell="1" allowOverlap="1" wp14:anchorId="70A1430E" wp14:editId="192497A0">
-              <wp:simplePos x="0" y="0"/>
-              <wp:positionH relativeFrom="column">
-                <wp:posOffset>-243204</wp:posOffset>
-              </wp:positionH>
-              <wp:positionV relativeFrom="paragraph">
-                <wp:posOffset>121285</wp:posOffset>
-              </wp:positionV>
-              <wp:extent cx="6038850" cy="0"/>
-              <wp:effectExtent l="0" t="0" r="0" b="0"/>
-              <wp:wrapNone/>
-              <wp:docPr id="1696983887" name="Conexão reta 4"/>
-              <wp:cNvGraphicFramePr/>
-              <a:graphic xmlns:a="http://schemas.openxmlformats.org/drawingml/2006/main">
-                <a:graphicData uri="http://schemas.microsoft.com/office/word/2010/wordprocessingShape">
-                  <wps:wsp>
-                    <wps:cNvCnPr/>
-                    <wps:spPr>
-                      <a:xfrm>
-                        <a:off x="0" y="0"/>
-                        <a:ext cx="6038850" cy="0"/>
-                      </a:xfrm>
-                      <a:prstGeom prst="line">
-                        <a:avLst/>
-                      </a:prstGeom>
-                      <a:ln w="19050">
-                        <a:solidFill>
-                          <a:srgbClr val="FFC000"/>
-                        </a:solidFill>
-                      </a:ln>
-                    </wps:spPr>
-                    <wps:style>
-                      <a:lnRef idx="1">
-                        <a:schemeClr val="accent2"/>
-                      </a:lnRef>
-                      <a:fillRef idx="0">
-                        <a:schemeClr val="accent2"/>
-                      </a:fillRef>
-                      <a:effectRef idx="0">
-                        <a:schemeClr val="accent2"/>
-                      </a:effectRef>
-                      <a:fontRef idx="minor">
-                        <a:schemeClr val="tx1"/>
-                      </a:fontRef>
-                    </wps:style>
-                    <wps:bodyPr/>
-                  </wps:wsp>
-                </a:graphicData>
-              </a:graphic>
-              <wp14:sizeRelH relativeFrom="margin">
-                <wp14:pctWidth>0</wp14:pctWidth>
-              </wp14:sizeRelH>
-              <wp14:sizeRelV relativeFrom="margin">
-                <wp14:pctHeight>0</wp14:pctHeight>
-              </wp14:sizeRelV>
-            </wp:anchor>
-          </w:drawing>
-        </mc:Choice>
-        <mc:Fallback>
-          <w:pict>
-            <v:line w14:anchorId="6AC923F0" id="Conexão reta 4" o:spid="_x0000_s1026" style="position:absolute;z-index:251659264;visibility:visible;mso-wrap-style:square;mso-width-percent:0;mso-height-percent:0;mso-wrap-distance-left:9pt;mso-wrap-distance-top:0;mso-wrap-distance-right:9pt;mso-wrap-distance-bottom:0;mso-position-horizontal:absolute;mso-position-horizontal-relative:text;mso-position-vertical:absolute;mso-position-vertical-relative:text;mso-width-percent:0;mso-height-percent:0;mso-width-relative:margin;mso-height-relative:margin" from="-19.15pt,9.55pt" to="456.35pt,9.55pt" o:gfxdata="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" strokecolor="#ffc000" strokeweight="1.5pt">
-              <v:stroke joinstyle="miter"/>
-            </v:line>
-          </w:pict>
-        </mc:Fallback>
-      </mc:AlternateContent>
-    </w:r>
   </w:p>
 </w:hdr>
 </file>
@@ -3783,7 +3759,7 @@
     <w:link w:val="Ttulo1Carter"/>
     <w:uiPriority w:val="9"/>
     <w:qFormat/>
-    <w:rsid w:val="00934B61"/>
+    <w:rsid w:val="00D5225F"/>
     <w:pPr>
       <w:keepNext/>
       <w:keepLines/>
@@ -3791,6 +3767,7 @@
         <w:numId w:val="2"/>
       </w:numPr>
       <w:spacing w:after="0"/>
+      <w:contextualSpacing/>
       <w:outlineLvl w:val="0"/>
     </w:pPr>
     <w:rPr>
@@ -3880,12 +3857,14 @@
     <w:basedOn w:val="Tipodeletrapredefinidodopargrafo"/>
     <w:link w:val="Ttulo1"/>
     <w:uiPriority w:val="9"/>
-    <w:rsid w:val="00606F49"/>
+    <w:rsid w:val="00D5225F"/>
     <w:rPr>
-      <w:rFonts w:eastAsiaTheme="majorEastAsia" w:cstheme="majorBidi"/>
+      <w:rFonts w:ascii="Segoe UI" w:eastAsiaTheme="majorEastAsia" w:hAnsi="Segoe UI" w:cstheme="majorBidi"/>
       <w:b/>
       <w:caps w:val="0"/>
+      <w:sz w:val="24"/>
       <w:szCs w:val="32"/>
+      <w:lang w:val="pt-PT"/>
     </w:rPr>
   </w:style>
   <w:style w:type="character" w:customStyle="1" w:styleId="Ttulo2Carter">

</xml_diff>